<commit_message>
added elaboration to the Security Design Review Report
</commit_message>
<xml_diff>
--- a/source/reference_documents/secondary_documents/design phase/Security Design Review Report/Security Design Review Report.docx
+++ b/source/reference_documents/secondary_documents/design phase/Security Design Review Report/Security Design Review Report.docx
@@ -28,7 +28,7 @@
         <w:t xml:space="preserve">Version </w:t>
       </w:r>
       <w:r>
-        <w:t>1</w:t>
+        <w:t>2</w:t>
       </w:r>
     </w:p>
     <w:p>
@@ -45,7 +45,7 @@
         <w:rPr>
           <w:noProof/>
         </w:rPr>
-        <w:t>1/18/22 1:50 PM</w:t>
+        <w:t>2/9/22 10:05 AM</w:t>
       </w:r>
       <w:r>
         <w:fldChar w:fldCharType="end"/>
@@ -417,10 +417,7 @@
         <w:pStyle w:val="Heading2"/>
       </w:pPr>
       <w:r>
-        <w:t xml:space="preserve">Design </w:t>
-      </w:r>
-      <w:r>
-        <w:t>Review</w:t>
+        <w:t>Design Review</w:t>
       </w:r>
     </w:p>
     <w:p/>
@@ -483,10 +480,7 @@
               <w:spacing w:line="240" w:lineRule="auto"/>
             </w:pPr>
             <w:r>
-              <w:t>system</w:t>
-            </w:r>
-            <w:r>
-              <w:t xml:space="preserve"> design</w:t>
+              <w:t>system design</w:t>
             </w:r>
           </w:p>
           <w:p>
@@ -495,10 +489,7 @@
               <w:spacing w:line="240" w:lineRule="auto"/>
             </w:pPr>
             <w:r>
-              <w:t>updated development</w:t>
-            </w:r>
-            <w:r>
-              <w:t xml:space="preserve"> requirements</w:t>
+              <w:t>updated development requirements</w:t>
             </w:r>
           </w:p>
         </w:tc>
@@ -544,10 +535,7 @@
               <w:spacing w:line="240" w:lineRule="auto"/>
             </w:pPr>
             <w:r>
-              <w:t xml:space="preserve">identified </w:t>
-            </w:r>
-            <w:r>
-              <w:t>design deficiencies</w:t>
+              <w:t>identified design deficiencies</w:t>
             </w:r>
           </w:p>
         </w:tc>
@@ -701,7 +689,14 @@
         <w:t xml:space="preserve"> </w:t>
       </w:r>
       <w:r>
-        <w:t xml:space="preserve">updated development requirements established in the activities described in </w:t>
+        <w:rPr>
+          <w:b/>
+          <w:bCs/>
+        </w:rPr>
+        <w:t>updated development requirements</w:t>
+      </w:r>
+      <w:r>
+        <w:t xml:space="preserve"> established in the activities described in </w:t>
       </w:r>
       <w:r>
         <w:rPr>
@@ -800,10 +795,7 @@
       </w:pPr>
       <w:r>
         <w:lastRenderedPageBreak/>
-        <w:t>Design Review</w:t>
-      </w:r>
-      <w:r>
-        <w:t xml:space="preserve"> Report</w:t>
+        <w:t>Design Review Report</w:t>
       </w:r>
     </w:p>
     <w:p>
@@ -1058,13 +1050,78 @@
         <w:t>Category (</w:t>
       </w:r>
       <w:r>
+        <w:rPr>
+          <w:b/>
+          <w:bCs/>
+        </w:rPr>
+        <w:t>property</w:t>
+      </w:r>
+      <w:r>
+        <w:t xml:space="preserve"> </w:t>
+      </w:r>
+      <w:r>
         <w:t>from</w:t>
       </w:r>
       <w:r>
         <w:t xml:space="preserve"> the </w:t>
       </w:r>
       <w:r>
-        <w:t>security requirements taxonomy</w:t>
+        <w:rPr>
+          <w:b/>
+          <w:bCs/>
+        </w:rPr>
+        <w:t>S</w:t>
+      </w:r>
+      <w:r>
+        <w:rPr>
+          <w:b/>
+          <w:bCs/>
+        </w:rPr>
+        <w:t xml:space="preserve">ecurity </w:t>
+      </w:r>
+      <w:r>
+        <w:rPr>
+          <w:b/>
+          <w:bCs/>
+        </w:rPr>
+        <w:t>R</w:t>
+      </w:r>
+      <w:r>
+        <w:rPr>
+          <w:b/>
+          <w:bCs/>
+        </w:rPr>
+        <w:t xml:space="preserve">equirements </w:t>
+      </w:r>
+      <w:r>
+        <w:rPr>
+          <w:b/>
+          <w:bCs/>
+        </w:rPr>
+        <w:t>T</w:t>
+      </w:r>
+      <w:r>
+        <w:rPr>
+          <w:b/>
+          <w:bCs/>
+        </w:rPr>
+        <w:t>axonomy</w:t>
+      </w:r>
+      <w:r>
+        <w:rPr>
+          <w:b/>
+          <w:bCs/>
+        </w:rPr>
+        <w:t xml:space="preserve"> </w:t>
+      </w:r>
+      <w:r>
+        <w:rPr>
+          <w:b/>
+          <w:bCs/>
+          <w:color w:val="0070C0"/>
+          <w:vertAlign w:val="superscript"/>
+        </w:rPr>
+        <w:t>[2]</w:t>
       </w:r>
       <w:r>
         <w:t>)</w:t>
@@ -1082,7 +1139,17 @@
         <w:jc w:val="both"/>
       </w:pPr>
       <w:r>
-        <w:t>Security requirement not being satisfied (from the updated development requirements)</w:t>
+        <w:t xml:space="preserve">Security requirement not being satisfied (from the </w:t>
+      </w:r>
+      <w:r>
+        <w:rPr>
+          <w:b/>
+          <w:bCs/>
+        </w:rPr>
+        <w:t>updated development requirements</w:t>
+      </w:r>
+      <w:r>
+        <w:t>)</w:t>
       </w:r>
     </w:p>
     <w:p>

</xml_diff>